<commit_message>
Edit maps for android
</commit_message>
<xml_diff>
--- a/docs/Приложение 1 - Документация.docx
+++ b/docs/Приложение 1 - Документация.docx
@@ -78,6 +78,7 @@
           <w:docPartUnique/>
         </w:docPartObj>
       </w:sdtPr>
+      <w:sdtEndPr/>
       <w:sdtContent>
         <w:p>
           <w:pPr>
@@ -86,14 +87,18 @@
               <w:lang w:val="bg-BG"/>
             </w:rPr>
           </w:pPr>
-          <w:proofErr w:type="spellStart"/>
           <w:r>
             <w:rPr>
               <w:lang w:val="bg-BG"/>
             </w:rPr>
             <w:t>Contents</w:t>
           </w:r>
-          <w:proofErr w:type="spellEnd"/>
+          <w:r>
+            <w:rPr>
+              <w:lang w:val="bg-BG"/>
+            </w:rPr>
+            <w:t>ь</w:t>
+          </w:r>
         </w:p>
         <w:p>
           <w:pPr>
@@ -697,14 +702,12 @@
         <w:t xml:space="preserve"> </w:t>
       </w:r>
       <w:bookmarkEnd w:id="0"/>
-      <w:proofErr w:type="spellStart"/>
       <w:r>
         <w:rPr>
           <w:smallCaps/>
         </w:rPr>
         <w:t>Кафенце</w:t>
       </w:r>
-      <w:proofErr w:type="spellEnd"/>
     </w:p>
     <w:p>
       <w:pPr>
@@ -891,22 +894,15 @@
       <w:r>
         <w:t xml:space="preserve">, </w:t>
       </w:r>
-      <w:proofErr w:type="spellStart"/>
       <w:r>
         <w:rPr>
           <w:lang w:val="en-US"/>
         </w:rPr>
         <w:t>dstamatova</w:t>
       </w:r>
-      <w:proofErr w:type="spellEnd"/>
-      <w:r>
-        <w:t>@</w:t>
-      </w:r>
-      <w:proofErr w:type="spellStart"/>
-      <w:r>
-        <w:t>codingburgas.bg</w:t>
-      </w:r>
-      <w:proofErr w:type="spellEnd"/>
+      <w:r>
+        <w:t>@codingburgas.bg</w:t>
+      </w:r>
       <w:r>
         <w:t xml:space="preserve">, учител по </w:t>
       </w:r>
@@ -916,13 +912,8 @@
       <w:r>
         <w:t xml:space="preserve"> в </w:t>
       </w:r>
-      <w:proofErr w:type="spellStart"/>
-      <w:r>
-        <w:t>ПГКПИ</w:t>
-      </w:r>
-      <w:proofErr w:type="spellEnd"/>
-      <w:r>
-        <w:t xml:space="preserve"> – гр. Бургас.</w:t>
+      <w:r>
+        <w:t>ПГКПИ – гр. Бургас.</w:t>
       </w:r>
     </w:p>
     <w:p>
@@ -1007,15 +998,7 @@
         <w:t xml:space="preserve">Целта на проекта е да </w:t>
       </w:r>
       <w:r>
-        <w:t xml:space="preserve">създадем мулти-платформено </w:t>
-      </w:r>
-      <w:proofErr w:type="spellStart"/>
-      <w:r>
-        <w:t>прилоложение</w:t>
-      </w:r>
-      <w:proofErr w:type="spellEnd"/>
-      <w:r>
-        <w:t xml:space="preserve"> за проследяване на най-близката до потребителя кафе-машина.</w:t>
+        <w:t>създадем мулти-платформено прилоложение за проследяване на най-близката до потребителя кафе-машина.</w:t>
       </w:r>
     </w:p>
     <w:p>
@@ -1066,14 +1049,12 @@
         </w:rPr>
         <w:t xml:space="preserve">Концептуално проектиране и планиране: На първия етап от разработката на </w:t>
       </w:r>
-      <w:proofErr w:type="spellStart"/>
       <w:r>
         <w:rPr>
           <w:bCs/>
         </w:rPr>
         <w:t>Кафенце</w:t>
       </w:r>
-      <w:proofErr w:type="spellEnd"/>
       <w:r>
         <w:rPr>
           <w:bCs/>
@@ -1122,23 +1103,8 @@
         <w:rPr>
           <w:bCs/>
         </w:rPr>
-        <w:t xml:space="preserve">Разработка на технологичната платформа: В този етап екипът се фокусира върху избора на подходящите технологии и инструменти за изграждане на устойчива и скалируема платформа. Изборът падна на </w:t>
-      </w:r>
-      <w:proofErr w:type="spellStart"/>
-      <w:r>
-        <w:rPr>
-          <w:bCs/>
-        </w:rPr>
-        <w:t>PostgreSQL</w:t>
-      </w:r>
-      <w:proofErr w:type="spellEnd"/>
-      <w:r>
-        <w:rPr>
-          <w:bCs/>
-        </w:rPr>
-        <w:t xml:space="preserve"> за управление на бази данни, </w:t>
-      </w:r>
-      <w:proofErr w:type="spellStart"/>
+        <w:t xml:space="preserve">Разработка на технологичната платформа: В този етап екипът се фокусира върху избора на подходящите технологии и инструменти за изграждане на устойчива и скалируема платформа. Изборът падна на PostgreSQL за управление на бази данни, </w:t>
+      </w:r>
       <w:r>
         <w:rPr>
           <w:bCs/>
@@ -1146,21 +1112,12 @@
         </w:rPr>
         <w:t>expressJS</w:t>
       </w:r>
-      <w:proofErr w:type="spellEnd"/>
-      <w:r>
-        <w:rPr>
-          <w:bCs/>
-        </w:rPr>
-        <w:t xml:space="preserve"> за създаване на </w:t>
-      </w:r>
-      <w:proofErr w:type="spellStart"/>
-      <w:r>
-        <w:rPr>
-          <w:bCs/>
-        </w:rPr>
-        <w:t>API</w:t>
-      </w:r>
-      <w:proofErr w:type="spellEnd"/>
+      <w:r>
+        <w:rPr>
+          <w:bCs/>
+        </w:rPr>
+        <w:t xml:space="preserve"> за създаване на API</w:t>
+      </w:r>
       <w:r>
         <w:rPr>
           <w:bCs/>
@@ -1174,14 +1131,12 @@
         </w:rPr>
         <w:t xml:space="preserve">и </w:t>
       </w:r>
-      <w:proofErr w:type="spellStart"/>
       <w:r>
         <w:rPr>
           <w:bCs/>
         </w:rPr>
         <w:t>React</w:t>
       </w:r>
-      <w:proofErr w:type="spellEnd"/>
       <w:r>
         <w:rPr>
           <w:bCs/>
@@ -1430,46 +1385,27 @@
         <w:rPr>
           <w:bCs/>
         </w:rPr>
-        <w:t xml:space="preserve">): Разработен с </w:t>
-      </w:r>
-      <w:proofErr w:type="spellStart"/>
-      <w:r>
-        <w:rPr>
-          <w:bCs/>
-        </w:rPr>
-        <w:t>React</w:t>
-      </w:r>
-      <w:proofErr w:type="spellEnd"/>
+        <w:t>): Разработен с React</w:t>
+      </w:r>
       <w:r>
         <w:rPr>
           <w:bCs/>
           <w:lang w:val="en-US"/>
         </w:rPr>
-        <w:t>-</w:t>
-      </w:r>
-      <w:proofErr w:type="spellStart"/>
-      <w:r>
-        <w:rPr>
-          <w:bCs/>
-          <w:lang w:val="en-US"/>
-        </w:rPr>
-        <w:t>Natuve</w:t>
-      </w:r>
-      <w:proofErr w:type="spellEnd"/>
+        <w:t>-Natuve</w:t>
+      </w:r>
       <w:r>
         <w:rPr>
           <w:bCs/>
         </w:rPr>
         <w:t xml:space="preserve">, потребителският интерфейс на </w:t>
       </w:r>
-      <w:proofErr w:type="spellStart"/>
       <w:r>
         <w:rPr>
           <w:bCs/>
         </w:rPr>
         <w:t>Кафенце</w:t>
       </w:r>
-      <w:proofErr w:type="spellEnd"/>
       <w:r>
         <w:rPr>
           <w:bCs/>
@@ -1520,23 +1456,8 @@
         <w:rPr>
           <w:bCs/>
         </w:rPr>
-        <w:t xml:space="preserve">Сървърна логика и </w:t>
-      </w:r>
-      <w:proofErr w:type="spellStart"/>
-      <w:r>
-        <w:rPr>
-          <w:bCs/>
-        </w:rPr>
-        <w:t>API</w:t>
-      </w:r>
-      <w:proofErr w:type="spellEnd"/>
-      <w:r>
-        <w:rPr>
-          <w:bCs/>
-        </w:rPr>
-        <w:t xml:space="preserve">: Изградена с </w:t>
-      </w:r>
-      <w:proofErr w:type="spellStart"/>
+        <w:t xml:space="preserve">Сървърна логика и API: Изградена с </w:t>
+      </w:r>
       <w:r>
         <w:rPr>
           <w:bCs/>
@@ -1544,21 +1465,18 @@
         </w:rPr>
         <w:t>ExpressJs</w:t>
       </w:r>
-      <w:proofErr w:type="spellEnd"/>
       <w:r>
         <w:rPr>
           <w:bCs/>
         </w:rPr>
         <w:t xml:space="preserve">, сървърната част на </w:t>
       </w:r>
-      <w:proofErr w:type="spellStart"/>
       <w:r>
         <w:rPr>
           <w:bCs/>
         </w:rPr>
         <w:t>Кафенце</w:t>
       </w:r>
-      <w:proofErr w:type="spellEnd"/>
       <w:r>
         <w:rPr>
           <w:bCs/>
@@ -1576,35 +1494,7 @@
         <w:rPr>
           <w:bCs/>
         </w:rPr>
-        <w:t xml:space="preserve">логиката на приложението, включително обработката на транзакции, управлението на потребителски акаунти и комуникацията с външни платежни системи и благотворителни организации. </w:t>
-      </w:r>
-      <w:proofErr w:type="spellStart"/>
-      <w:r>
-        <w:rPr>
-          <w:bCs/>
-        </w:rPr>
-        <w:t>RESTful</w:t>
-      </w:r>
-      <w:proofErr w:type="spellEnd"/>
-      <w:r>
-        <w:rPr>
-          <w:bCs/>
-        </w:rPr>
-        <w:t xml:space="preserve"> </w:t>
-      </w:r>
-      <w:proofErr w:type="spellStart"/>
-      <w:r>
-        <w:rPr>
-          <w:bCs/>
-        </w:rPr>
-        <w:t>API</w:t>
-      </w:r>
-      <w:proofErr w:type="spellEnd"/>
-      <w:r>
-        <w:rPr>
-          <w:bCs/>
-        </w:rPr>
-        <w:t xml:space="preserve"> позволява на клиентската част да комуникира ефективно със сървъра.</w:t>
+        <w:t>логиката на приложението, включително обработката на транзакции, управлението на потребителски акаунти и комуникацията с външни платежни системи и благотворителни организации. RESTful API позволява на клиентската част да комуникира ефективно със сървъра.</w:t>
       </w:r>
     </w:p>
     <w:p>
@@ -1625,21 +1515,7 @@
         <w:rPr>
           <w:bCs/>
         </w:rPr>
-        <w:t xml:space="preserve">База данни: Използвайки </w:t>
-      </w:r>
-      <w:proofErr w:type="spellStart"/>
-      <w:r>
-        <w:rPr>
-          <w:bCs/>
-        </w:rPr>
-        <w:t>PostgreSQL</w:t>
-      </w:r>
-      <w:proofErr w:type="spellEnd"/>
-      <w:r>
-        <w:rPr>
-          <w:bCs/>
-        </w:rPr>
-        <w:t>, базата данни съхранява вс</w:t>
+        <w:t>База данни: Използвайки PostgreSQL, базата данни съхранява вс</w:t>
       </w:r>
       <w:r>
         <w:rPr>
@@ -1665,14 +1541,12 @@
         </w:rPr>
         <w:t xml:space="preserve"> за функционирането на </w:t>
       </w:r>
-      <w:proofErr w:type="spellStart"/>
       <w:r>
         <w:rPr>
           <w:bCs/>
         </w:rPr>
         <w:t>Кафенце</w:t>
       </w:r>
-      <w:proofErr w:type="spellEnd"/>
       <w:r>
         <w:rPr>
           <w:bCs/>
@@ -1698,96 +1572,17 @@
         <w:t xml:space="preserve"> </w:t>
       </w:r>
       <w:bookmarkStart w:id="8" w:name="_Toc2018586879"/>
-      <w:proofErr w:type="spellStart"/>
       <w:r>
         <w:t>Реализаци</w:t>
       </w:r>
-      <w:proofErr w:type="spellEnd"/>
       <w:r>
         <w:rPr>
           <w:lang w:val="bg-BG"/>
         </w:rPr>
         <w:t xml:space="preserve">я, </w:t>
       </w:r>
-      <w:proofErr w:type="spellStart"/>
-      <w:r>
-        <w:t>обосновка</w:t>
-      </w:r>
-      <w:proofErr w:type="spellEnd"/>
-      <w:r>
-        <w:t xml:space="preserve"> </w:t>
-      </w:r>
-      <w:proofErr w:type="spellStart"/>
-      <w:r>
-        <w:t>за</w:t>
-      </w:r>
-      <w:proofErr w:type="spellEnd"/>
-      <w:r>
-        <w:t xml:space="preserve"> </w:t>
-      </w:r>
-      <w:proofErr w:type="spellStart"/>
-      <w:r>
-        <w:t>използвани</w:t>
-      </w:r>
-      <w:proofErr w:type="spellEnd"/>
-      <w:r>
-        <w:t xml:space="preserve"> </w:t>
-      </w:r>
-      <w:proofErr w:type="spellStart"/>
-      <w:r>
-        <w:t>технологични</w:t>
-      </w:r>
-      <w:proofErr w:type="spellEnd"/>
-      <w:r>
-        <w:t xml:space="preserve"> </w:t>
-      </w:r>
-      <w:proofErr w:type="spellStart"/>
-      <w:r>
-        <w:t>средства</w:t>
-      </w:r>
-      <w:proofErr w:type="spellEnd"/>
-      <w:r>
-        <w:t xml:space="preserve">, </w:t>
-      </w:r>
-      <w:proofErr w:type="spellStart"/>
-      <w:r>
-        <w:t>алгоритми</w:t>
-      </w:r>
-      <w:proofErr w:type="spellEnd"/>
-      <w:r>
-        <w:t xml:space="preserve">, </w:t>
-      </w:r>
-      <w:proofErr w:type="spellStart"/>
-      <w:r>
-        <w:t>литература</w:t>
-      </w:r>
-      <w:proofErr w:type="spellEnd"/>
-      <w:r>
-        <w:t xml:space="preserve">, </w:t>
-      </w:r>
-      <w:proofErr w:type="spellStart"/>
-      <w:r>
-        <w:t>програмни</w:t>
-      </w:r>
-      <w:proofErr w:type="spellEnd"/>
-      <w:r>
-        <w:t xml:space="preserve"> </w:t>
-      </w:r>
-      <w:proofErr w:type="spellStart"/>
-      <w:r>
-        <w:t>приложения</w:t>
-      </w:r>
-      <w:proofErr w:type="spellEnd"/>
-      <w:r>
-        <w:t xml:space="preserve"> и </w:t>
-      </w:r>
-      <w:proofErr w:type="spellStart"/>
-      <w:r>
-        <w:t>др</w:t>
-      </w:r>
-      <w:proofErr w:type="spellEnd"/>
-      <w:r>
-        <w:t>.</w:t>
+      <w:r>
+        <w:t>обосновка за използвани технологични средства, алгоритми, литература, програмни приложения и др.</w:t>
       </w:r>
       <w:bookmarkEnd w:id="8"/>
     </w:p>
@@ -1805,14 +1600,12 @@
         </w:rPr>
         <w:tab/>
       </w:r>
-      <w:proofErr w:type="spellStart"/>
       <w:r>
         <w:rPr>
           <w:lang w:val="en-US"/>
         </w:rPr>
         <w:t>Уеб-интерфейсът</w:t>
       </w:r>
-      <w:proofErr w:type="spellEnd"/>
       <w:r>
         <w:t xml:space="preserve"> и приложението</w:t>
       </w:r>
@@ -1820,196 +1613,52 @@
         <w:rPr>
           <w:lang w:val="en-US"/>
         </w:rPr>
+        <w:t xml:space="preserve"> на </w:t>
+      </w:r>
+      <w:r>
+        <w:t>Кафенце</w:t>
+      </w:r>
+      <w:r>
+        <w:rPr>
+          <w:lang w:val="en-US"/>
+        </w:rPr>
         <w:t xml:space="preserve"> </w:t>
       </w:r>
-      <w:proofErr w:type="spellStart"/>
+      <w:r>
+        <w:t>са</w:t>
+      </w:r>
+      <w:r>
+        <w:t xml:space="preserve"> написан</w:t>
+      </w:r>
+      <w:r>
+        <w:t>и</w:t>
+      </w:r>
+      <w:r>
+        <w:t xml:space="preserve"> с </w:t>
+      </w:r>
       <w:r>
         <w:rPr>
           <w:lang w:val="en-US"/>
         </w:rPr>
-        <w:t>на</w:t>
-      </w:r>
-      <w:proofErr w:type="spellEnd"/>
+        <w:t>React</w:t>
+      </w:r>
       <w:r>
         <w:rPr>
           <w:lang w:val="en-US"/>
         </w:rPr>
+        <w:t>-Natice</w:t>
+      </w:r>
+      <w:r>
+        <w:rPr>
+          <w:lang w:val="en-US"/>
+        </w:rPr>
         <w:t xml:space="preserve"> </w:t>
       </w:r>
-      <w:proofErr w:type="spellStart"/>
-      <w:r>
-        <w:t>Кафенце</w:t>
-      </w:r>
-      <w:proofErr w:type="spellEnd"/>
       <w:r>
         <w:rPr>
           <w:lang w:val="en-US"/>
         </w:rPr>
-        <w:t xml:space="preserve"> </w:t>
-      </w:r>
-      <w:r>
-        <w:t>са</w:t>
-      </w:r>
-      <w:r>
-        <w:t xml:space="preserve"> написан</w:t>
-      </w:r>
-      <w:r>
-        <w:t>и</w:t>
-      </w:r>
-      <w:r>
-        <w:t xml:space="preserve"> с </w:t>
-      </w:r>
-      <w:r>
-        <w:rPr>
-          <w:lang w:val="en-US"/>
-        </w:rPr>
-        <w:t>React</w:t>
-      </w:r>
-      <w:r>
-        <w:rPr>
-          <w:lang w:val="en-US"/>
-        </w:rPr>
-        <w:t>-</w:t>
-      </w:r>
-      <w:proofErr w:type="spellStart"/>
-      <w:r>
-        <w:rPr>
-          <w:lang w:val="en-US"/>
-        </w:rPr>
-        <w:t>Natice</w:t>
-      </w:r>
-      <w:proofErr w:type="spellEnd"/>
-      <w:r>
-        <w:rPr>
-          <w:lang w:val="en-US"/>
-        </w:rPr>
-        <w:t xml:space="preserve"> </w:t>
-      </w:r>
-      <w:proofErr w:type="spellStart"/>
-      <w:r>
-        <w:rPr>
-          <w:lang w:val="en-US"/>
-        </w:rPr>
-        <w:t>поради</w:t>
-      </w:r>
-      <w:proofErr w:type="spellEnd"/>
-      <w:r>
-        <w:rPr>
-          <w:lang w:val="en-US"/>
-        </w:rPr>
-        <w:t xml:space="preserve"> </w:t>
-      </w:r>
-      <w:proofErr w:type="spellStart"/>
-      <w:r>
-        <w:rPr>
-          <w:lang w:val="en-US"/>
-        </w:rPr>
-        <w:t>неговата</w:t>
-      </w:r>
-      <w:proofErr w:type="spellEnd"/>
-      <w:r>
-        <w:rPr>
-          <w:lang w:val="en-US"/>
-        </w:rPr>
-        <w:t xml:space="preserve"> </w:t>
-      </w:r>
-      <w:proofErr w:type="spellStart"/>
-      <w:r>
-        <w:rPr>
-          <w:lang w:val="en-US"/>
-        </w:rPr>
-        <w:t>гъвкавост</w:t>
-      </w:r>
-      <w:proofErr w:type="spellEnd"/>
-      <w:r>
-        <w:rPr>
-          <w:lang w:val="en-US"/>
-        </w:rPr>
-        <w:t xml:space="preserve">, </w:t>
-      </w:r>
-      <w:proofErr w:type="spellStart"/>
-      <w:r>
-        <w:rPr>
-          <w:lang w:val="en-US"/>
-        </w:rPr>
-        <w:t>компонентно-базирана</w:t>
-      </w:r>
-      <w:proofErr w:type="spellEnd"/>
-      <w:r>
-        <w:rPr>
-          <w:lang w:val="en-US"/>
-        </w:rPr>
-        <w:t xml:space="preserve"> </w:t>
-      </w:r>
-      <w:proofErr w:type="spellStart"/>
-      <w:r>
-        <w:rPr>
-          <w:lang w:val="en-US"/>
-        </w:rPr>
-        <w:t>архитектура</w:t>
-      </w:r>
-      <w:proofErr w:type="spellEnd"/>
-      <w:r>
-        <w:rPr>
-          <w:lang w:val="en-US"/>
-        </w:rPr>
-        <w:t xml:space="preserve"> и </w:t>
-      </w:r>
-      <w:proofErr w:type="spellStart"/>
-      <w:r>
-        <w:rPr>
-          <w:lang w:val="en-US"/>
-        </w:rPr>
-        <w:t>широката</w:t>
-      </w:r>
-      <w:proofErr w:type="spellEnd"/>
-      <w:r>
-        <w:rPr>
-          <w:lang w:val="en-US"/>
-        </w:rPr>
-        <w:t xml:space="preserve"> </w:t>
-      </w:r>
-      <w:proofErr w:type="spellStart"/>
-      <w:r>
-        <w:rPr>
-          <w:lang w:val="en-US"/>
-        </w:rPr>
-        <w:t>поддръжка</w:t>
-      </w:r>
-      <w:proofErr w:type="spellEnd"/>
-      <w:r>
-        <w:rPr>
-          <w:lang w:val="en-US"/>
-        </w:rPr>
-        <w:t xml:space="preserve"> </w:t>
-      </w:r>
-      <w:proofErr w:type="spellStart"/>
-      <w:r>
-        <w:rPr>
-          <w:lang w:val="en-US"/>
-        </w:rPr>
-        <w:t>от</w:t>
-      </w:r>
-      <w:proofErr w:type="spellEnd"/>
-      <w:r>
-        <w:rPr>
-          <w:lang w:val="en-US"/>
-        </w:rPr>
-        <w:t xml:space="preserve"> </w:t>
-      </w:r>
-      <w:proofErr w:type="spellStart"/>
-      <w:r>
-        <w:rPr>
-          <w:lang w:val="en-US"/>
-        </w:rPr>
-        <w:t>общността</w:t>
-      </w:r>
-      <w:proofErr w:type="spellEnd"/>
-      <w:r>
-        <w:rPr>
-          <w:lang w:val="en-US"/>
-        </w:rPr>
-        <w:t>.</w:t>
+        <w:t>поради неговата гъвкавост, компонентно-базирана архитектура и широката поддръжка от общността.</w:t>
       </w:r>
     </w:p>
     <w:p>
@@ -2035,522 +1684,48 @@
         </w:rPr>
         <w:tab/>
       </w:r>
-      <w:proofErr w:type="spellStart"/>
       <w:r>
         <w:rPr>
           <w:lang w:val="en-US"/>
         </w:rPr>
-        <w:t>Сървърната</w:t>
-      </w:r>
-      <w:proofErr w:type="spellEnd"/>
+        <w:t xml:space="preserve">Сървърната част е написана на </w:t>
+      </w:r>
       <w:r>
         <w:rPr>
           <w:lang w:val="en-US"/>
         </w:rPr>
-        <w:t xml:space="preserve"> </w:t>
-      </w:r>
-      <w:proofErr w:type="spellStart"/>
+        <w:t>ExpressJ</w:t>
+      </w:r>
       <w:r>
         <w:rPr>
           <w:lang w:val="en-US"/>
         </w:rPr>
-        <w:t>част</w:t>
-      </w:r>
-      <w:proofErr w:type="spellEnd"/>
+        <w:t>s, к</w:t>
+      </w:r>
       <w:r>
         <w:rPr>
           <w:lang w:val="en-US"/>
         </w:rPr>
-        <w:t xml:space="preserve"> е </w:t>
-      </w:r>
-      <w:proofErr w:type="spellStart"/>
+        <w:t xml:space="preserve">ойто е рамка за създаване на ефективни, надеждни и мащабируеми сървърни приложения в Node.js. </w:t>
+      </w:r>
       <w:r>
         <w:rPr>
           <w:lang w:val="en-US"/>
         </w:rPr>
-        <w:t>написана</w:t>
-      </w:r>
-      <w:proofErr w:type="spellEnd"/>
+        <w:t>ExpressJs</w:t>
+      </w:r>
       <w:r>
         <w:rPr>
           <w:lang w:val="en-US"/>
         </w:rPr>
-        <w:t xml:space="preserve"> </w:t>
-      </w:r>
-      <w:proofErr w:type="spellStart"/>
+        <w:t xml:space="preserve"> предлага интеграция с TypeScript, което подобрява качеството на кода чрез статична </w:t>
+      </w:r>
       <w:r>
         <w:rPr>
           <w:lang w:val="en-US"/>
         </w:rPr>
-        <w:t>на</w:t>
-      </w:r>
-      <w:proofErr w:type="spellEnd"/>
-      <w:r>
-        <w:rPr>
-          <w:lang w:val="en-US"/>
-        </w:rPr>
-        <w:t xml:space="preserve"> </w:t>
-      </w:r>
-      <w:proofErr w:type="spellStart"/>
-      <w:r>
-        <w:rPr>
-          <w:lang w:val="en-US"/>
-        </w:rPr>
-        <w:t>ExpressJ</w:t>
-      </w:r>
-      <w:r>
-        <w:rPr>
-          <w:lang w:val="en-US"/>
-        </w:rPr>
-        <w:t>s</w:t>
-      </w:r>
-      <w:proofErr w:type="spellEnd"/>
-      <w:r>
-        <w:rPr>
-          <w:lang w:val="en-US"/>
-        </w:rPr>
-        <w:t xml:space="preserve">, </w:t>
-      </w:r>
-      <w:proofErr w:type="spellStart"/>
-      <w:r>
-        <w:rPr>
-          <w:lang w:val="en-US"/>
-        </w:rPr>
-        <w:t>к</w:t>
-      </w:r>
-      <w:r>
-        <w:rPr>
-          <w:lang w:val="en-US"/>
-        </w:rPr>
-        <w:t>ойто</w:t>
-      </w:r>
-      <w:proofErr w:type="spellEnd"/>
-      <w:r>
-        <w:rPr>
-          <w:lang w:val="en-US"/>
-        </w:rPr>
-        <w:t xml:space="preserve"> е </w:t>
-      </w:r>
-      <w:proofErr w:type="spellStart"/>
-      <w:r>
-        <w:rPr>
-          <w:lang w:val="en-US"/>
-        </w:rPr>
-        <w:t>рамка</w:t>
-      </w:r>
-      <w:proofErr w:type="spellEnd"/>
-      <w:r>
-        <w:rPr>
-          <w:lang w:val="en-US"/>
-        </w:rPr>
-        <w:t xml:space="preserve"> </w:t>
-      </w:r>
-      <w:proofErr w:type="spellStart"/>
-      <w:r>
-        <w:rPr>
-          <w:lang w:val="en-US"/>
-        </w:rPr>
-        <w:t>за</w:t>
-      </w:r>
-      <w:proofErr w:type="spellEnd"/>
-      <w:r>
-        <w:rPr>
-          <w:lang w:val="en-US"/>
-        </w:rPr>
-        <w:t xml:space="preserve"> </w:t>
-      </w:r>
-      <w:proofErr w:type="spellStart"/>
-      <w:r>
-        <w:rPr>
-          <w:lang w:val="en-US"/>
-        </w:rPr>
-        <w:t>създаване</w:t>
-      </w:r>
-      <w:proofErr w:type="spellEnd"/>
-      <w:r>
-        <w:rPr>
-          <w:lang w:val="en-US"/>
-        </w:rPr>
-        <w:t xml:space="preserve"> </w:t>
-      </w:r>
-      <w:proofErr w:type="spellStart"/>
-      <w:r>
-        <w:rPr>
-          <w:lang w:val="en-US"/>
-        </w:rPr>
-        <w:t>на</w:t>
-      </w:r>
-      <w:proofErr w:type="spellEnd"/>
-      <w:r>
-        <w:rPr>
-          <w:lang w:val="en-US"/>
-        </w:rPr>
-        <w:t xml:space="preserve"> </w:t>
-      </w:r>
-      <w:proofErr w:type="spellStart"/>
-      <w:r>
-        <w:rPr>
-          <w:lang w:val="en-US"/>
-        </w:rPr>
-        <w:t>ефективни</w:t>
-      </w:r>
-      <w:proofErr w:type="spellEnd"/>
-      <w:r>
-        <w:rPr>
-          <w:lang w:val="en-US"/>
-        </w:rPr>
-        <w:t xml:space="preserve">, </w:t>
-      </w:r>
-      <w:proofErr w:type="spellStart"/>
-      <w:r>
-        <w:rPr>
-          <w:lang w:val="en-US"/>
-        </w:rPr>
-        <w:t>надеждни</w:t>
-      </w:r>
-      <w:proofErr w:type="spellEnd"/>
-      <w:r>
-        <w:rPr>
-          <w:lang w:val="en-US"/>
-        </w:rPr>
-        <w:t xml:space="preserve"> и </w:t>
-      </w:r>
-      <w:proofErr w:type="spellStart"/>
-      <w:r>
-        <w:rPr>
-          <w:lang w:val="en-US"/>
-        </w:rPr>
-        <w:t>мащабируеми</w:t>
-      </w:r>
-      <w:proofErr w:type="spellEnd"/>
-      <w:r>
-        <w:rPr>
-          <w:lang w:val="en-US"/>
-        </w:rPr>
-        <w:t xml:space="preserve"> </w:t>
-      </w:r>
-      <w:proofErr w:type="spellStart"/>
-      <w:r>
-        <w:rPr>
-          <w:lang w:val="en-US"/>
-        </w:rPr>
-        <w:t>сървърни</w:t>
-      </w:r>
-      <w:proofErr w:type="spellEnd"/>
-      <w:r>
-        <w:rPr>
-          <w:lang w:val="en-US"/>
-        </w:rPr>
-        <w:t xml:space="preserve"> </w:t>
-      </w:r>
-      <w:proofErr w:type="spellStart"/>
-      <w:r>
-        <w:rPr>
-          <w:lang w:val="en-US"/>
-        </w:rPr>
-        <w:t>приложения</w:t>
-      </w:r>
-      <w:proofErr w:type="spellEnd"/>
-      <w:r>
-        <w:rPr>
-          <w:lang w:val="en-US"/>
-        </w:rPr>
-        <w:t xml:space="preserve"> в Node.js. </w:t>
-      </w:r>
-      <w:proofErr w:type="spellStart"/>
-      <w:r>
-        <w:rPr>
-          <w:lang w:val="en-US"/>
-        </w:rPr>
-        <w:t>ExpressJs</w:t>
-      </w:r>
-      <w:proofErr w:type="spellEnd"/>
-      <w:r>
-        <w:rPr>
-          <w:lang w:val="en-US"/>
-        </w:rPr>
-        <w:t xml:space="preserve"> </w:t>
-      </w:r>
-      <w:proofErr w:type="spellStart"/>
-      <w:r>
-        <w:rPr>
-          <w:lang w:val="en-US"/>
-        </w:rPr>
-        <w:t>предлага</w:t>
-      </w:r>
-      <w:proofErr w:type="spellEnd"/>
-      <w:r>
-        <w:rPr>
-          <w:lang w:val="en-US"/>
-        </w:rPr>
-        <w:t xml:space="preserve"> </w:t>
-      </w:r>
-      <w:proofErr w:type="spellStart"/>
-      <w:r>
-        <w:rPr>
-          <w:lang w:val="en-US"/>
-        </w:rPr>
-        <w:t>интеграция</w:t>
-      </w:r>
-      <w:proofErr w:type="spellEnd"/>
-      <w:r>
-        <w:rPr>
-          <w:lang w:val="en-US"/>
-        </w:rPr>
-        <w:t xml:space="preserve"> с TypeScript, </w:t>
-      </w:r>
-      <w:proofErr w:type="spellStart"/>
-      <w:r>
-        <w:rPr>
-          <w:lang w:val="en-US"/>
-        </w:rPr>
-        <w:t>което</w:t>
-      </w:r>
-      <w:proofErr w:type="spellEnd"/>
-      <w:r>
-        <w:rPr>
-          <w:lang w:val="en-US"/>
-        </w:rPr>
-        <w:t xml:space="preserve"> </w:t>
-      </w:r>
-      <w:proofErr w:type="spellStart"/>
-      <w:r>
-        <w:rPr>
-          <w:lang w:val="en-US"/>
-        </w:rPr>
-        <w:t>подобрява</w:t>
-      </w:r>
-      <w:proofErr w:type="spellEnd"/>
-      <w:r>
-        <w:rPr>
-          <w:lang w:val="en-US"/>
-        </w:rPr>
-        <w:t xml:space="preserve"> </w:t>
-      </w:r>
-      <w:proofErr w:type="spellStart"/>
-      <w:r>
-        <w:rPr>
-          <w:lang w:val="en-US"/>
-        </w:rPr>
-        <w:t>качеството</w:t>
-      </w:r>
-      <w:proofErr w:type="spellEnd"/>
-      <w:r>
-        <w:rPr>
-          <w:lang w:val="en-US"/>
-        </w:rPr>
-        <w:t xml:space="preserve"> </w:t>
-      </w:r>
-      <w:proofErr w:type="spellStart"/>
-      <w:r>
-        <w:rPr>
-          <w:lang w:val="en-US"/>
-        </w:rPr>
-        <w:t>на</w:t>
-      </w:r>
-      <w:proofErr w:type="spellEnd"/>
-      <w:r>
-        <w:rPr>
-          <w:lang w:val="en-US"/>
-        </w:rPr>
-        <w:t xml:space="preserve"> </w:t>
-      </w:r>
-      <w:proofErr w:type="spellStart"/>
-      <w:r>
-        <w:rPr>
-          <w:lang w:val="en-US"/>
-        </w:rPr>
-        <w:t>кода</w:t>
-      </w:r>
-      <w:proofErr w:type="spellEnd"/>
-      <w:r>
-        <w:rPr>
-          <w:lang w:val="en-US"/>
-        </w:rPr>
-        <w:t xml:space="preserve"> </w:t>
-      </w:r>
-      <w:proofErr w:type="spellStart"/>
-      <w:r>
-        <w:rPr>
-          <w:lang w:val="en-US"/>
-        </w:rPr>
-        <w:t>чрез</w:t>
-      </w:r>
-      <w:proofErr w:type="spellEnd"/>
-      <w:r>
-        <w:rPr>
-          <w:lang w:val="en-US"/>
-        </w:rPr>
-        <w:t xml:space="preserve"> </w:t>
-      </w:r>
-      <w:proofErr w:type="spellStart"/>
-      <w:r>
-        <w:rPr>
-          <w:lang w:val="en-US"/>
-        </w:rPr>
-        <w:t>статична</w:t>
-      </w:r>
-      <w:proofErr w:type="spellEnd"/>
-      <w:r>
-        <w:rPr>
-          <w:lang w:val="en-US"/>
-        </w:rPr>
-        <w:t xml:space="preserve"> </w:t>
-      </w:r>
-      <w:proofErr w:type="spellStart"/>
-      <w:r>
-        <w:rPr>
-          <w:lang w:val="en-US"/>
-        </w:rPr>
         <w:lastRenderedPageBreak/>
-        <w:t>типизация</w:t>
-      </w:r>
-      <w:proofErr w:type="spellEnd"/>
-      <w:r>
-        <w:rPr>
-          <w:lang w:val="en-US"/>
-        </w:rPr>
-        <w:t xml:space="preserve"> и </w:t>
-      </w:r>
-      <w:proofErr w:type="spellStart"/>
-      <w:r>
-        <w:rPr>
-          <w:lang w:val="en-US"/>
-        </w:rPr>
-        <w:t>предоставя</w:t>
-      </w:r>
-      <w:proofErr w:type="spellEnd"/>
-      <w:r>
-        <w:rPr>
-          <w:lang w:val="en-US"/>
-        </w:rPr>
-        <w:t xml:space="preserve"> </w:t>
-      </w:r>
-      <w:proofErr w:type="spellStart"/>
-      <w:r>
-        <w:rPr>
-          <w:lang w:val="en-US"/>
-        </w:rPr>
-        <w:t>модерна</w:t>
-      </w:r>
-      <w:proofErr w:type="spellEnd"/>
-      <w:r>
-        <w:rPr>
-          <w:lang w:val="en-US"/>
-        </w:rPr>
-        <w:t xml:space="preserve"> </w:t>
-      </w:r>
-      <w:proofErr w:type="spellStart"/>
-      <w:r>
-        <w:rPr>
-          <w:lang w:val="en-US"/>
-        </w:rPr>
-        <w:t>ООП</w:t>
-      </w:r>
-      <w:proofErr w:type="spellEnd"/>
-      <w:r>
-        <w:rPr>
-          <w:lang w:val="en-US"/>
-        </w:rPr>
-        <w:t xml:space="preserve"> </w:t>
-      </w:r>
-      <w:proofErr w:type="spellStart"/>
-      <w:r>
-        <w:rPr>
-          <w:lang w:val="en-US"/>
-        </w:rPr>
-        <w:t>архитектура</w:t>
-      </w:r>
-      <w:proofErr w:type="spellEnd"/>
-      <w:r>
-        <w:rPr>
-          <w:lang w:val="en-US"/>
-        </w:rPr>
-        <w:t xml:space="preserve">, </w:t>
-      </w:r>
-      <w:proofErr w:type="spellStart"/>
-      <w:r>
-        <w:rPr>
-          <w:lang w:val="en-US"/>
-        </w:rPr>
-        <w:t>която</w:t>
-      </w:r>
-      <w:proofErr w:type="spellEnd"/>
-      <w:r>
-        <w:rPr>
-          <w:lang w:val="en-US"/>
-        </w:rPr>
-        <w:t xml:space="preserve"> </w:t>
-      </w:r>
-      <w:proofErr w:type="spellStart"/>
-      <w:r>
-        <w:rPr>
-          <w:lang w:val="en-US"/>
-        </w:rPr>
-        <w:t>улеснява</w:t>
-      </w:r>
-      <w:proofErr w:type="spellEnd"/>
-      <w:r>
-        <w:rPr>
-          <w:lang w:val="en-US"/>
-        </w:rPr>
-        <w:t xml:space="preserve"> </w:t>
-      </w:r>
-      <w:proofErr w:type="spellStart"/>
-      <w:r>
-        <w:rPr>
-          <w:lang w:val="en-US"/>
-        </w:rPr>
-        <w:t>управлението</w:t>
-      </w:r>
-      <w:proofErr w:type="spellEnd"/>
-      <w:r>
-        <w:rPr>
-          <w:lang w:val="en-US"/>
-        </w:rPr>
-        <w:t xml:space="preserve"> </w:t>
-      </w:r>
-      <w:proofErr w:type="spellStart"/>
-      <w:r>
-        <w:rPr>
-          <w:lang w:val="en-US"/>
-        </w:rPr>
-        <w:t>на</w:t>
-      </w:r>
-      <w:proofErr w:type="spellEnd"/>
-      <w:r>
-        <w:rPr>
-          <w:lang w:val="en-US"/>
-        </w:rPr>
-        <w:t xml:space="preserve"> </w:t>
-      </w:r>
-      <w:proofErr w:type="spellStart"/>
-      <w:r>
-        <w:rPr>
-          <w:lang w:val="en-US"/>
-        </w:rPr>
-        <w:t>зависимостите</w:t>
-      </w:r>
-      <w:proofErr w:type="spellEnd"/>
-      <w:r>
-        <w:rPr>
-          <w:lang w:val="en-US"/>
-        </w:rPr>
-        <w:t xml:space="preserve"> и </w:t>
-      </w:r>
-      <w:proofErr w:type="spellStart"/>
-      <w:r>
-        <w:rPr>
-          <w:lang w:val="en-US"/>
-        </w:rPr>
-        <w:t>модуларността</w:t>
-      </w:r>
-      <w:proofErr w:type="spellEnd"/>
-      <w:r>
-        <w:rPr>
-          <w:lang w:val="en-US"/>
-        </w:rPr>
-        <w:t>.</w:t>
+        <w:t>типизация и предоставя модерна ООП архитектура, която улеснява управлението на зависимостите и модуларността.</w:t>
       </w:r>
     </w:p>
     <w:p>
@@ -2574,39 +1749,7 @@
         <w:tab/>
       </w:r>
       <w:r>
-        <w:t xml:space="preserve">Използваме </w:t>
-      </w:r>
-      <w:proofErr w:type="spellStart"/>
-      <w:r>
-        <w:t>Google</w:t>
-      </w:r>
-      <w:proofErr w:type="spellEnd"/>
-      <w:r>
-        <w:t xml:space="preserve"> </w:t>
-      </w:r>
-      <w:proofErr w:type="spellStart"/>
-      <w:r>
-        <w:t>OAuth</w:t>
-      </w:r>
-      <w:proofErr w:type="spellEnd"/>
-      <w:r>
-        <w:t xml:space="preserve"> за </w:t>
-      </w:r>
-      <w:proofErr w:type="spellStart"/>
-      <w:r>
-        <w:t>автентикация</w:t>
-      </w:r>
-      <w:proofErr w:type="spellEnd"/>
-      <w:r>
-        <w:t xml:space="preserve">, защото това гарантира по-високо ниво на сигурност, като едновременно с това ни освобождава от необходимостта да съхраняваме лични данни на потребителите. Този метод улеснява и ускорява процеса на вход за потребителите, като им позволява да използват своите съществуващи </w:t>
-      </w:r>
-      <w:proofErr w:type="spellStart"/>
-      <w:r>
-        <w:t>Google</w:t>
-      </w:r>
-      <w:proofErr w:type="spellEnd"/>
-      <w:r>
-        <w:t xml:space="preserve"> акаунти за достъп до нашата система</w:t>
+        <w:t>Използваме Google OAuth за автентикация, защото това гарантира по-високо ниво на сигурност, като едновременно с това ни освобождава от необходимостта да съхраняваме лични данни на потребителите. Този метод улеснява и ускорява процеса на вход за потребителите, като им позволява да използват своите съществуващи Google акаунти за достъп до нашата система</w:t>
       </w:r>
     </w:p>
     <w:p>
@@ -2664,14 +1807,12 @@
         <w:ind w:left="708"/>
         <w:jc w:val="both"/>
       </w:pPr>
-      <w:proofErr w:type="spellStart"/>
       <w:r>
         <w:rPr>
           <w:lang w:val="en-US"/>
         </w:rPr>
         <w:t>Src</w:t>
       </w:r>
-      <w:proofErr w:type="spellEnd"/>
       <w:r>
         <w:rPr>
           <w:lang w:val="en-US"/>
@@ -2744,11 +1885,9 @@
       <w:r>
         <w:t xml:space="preserve">Проектът </w:t>
       </w:r>
-      <w:proofErr w:type="spellStart"/>
       <w:r>
         <w:t>Кафенце</w:t>
       </w:r>
-      <w:proofErr w:type="spellEnd"/>
       <w:r>
         <w:t xml:space="preserve"> представлява иновативна инициатива, която </w:t>
       </w:r>
@@ -2925,7 +2064,6 @@
               <w:szCs w:val="18"/>
             </w:rPr>
           </w:pPr>
-          <w:proofErr w:type="spellStart"/>
           <w:r>
             <w:rPr>
               <w:rFonts w:ascii="Rubik" w:hAnsi="Rubik"/>
@@ -2934,119 +2072,8 @@
               <w:sz w:val="18"/>
               <w:szCs w:val="18"/>
             </w:rPr>
-            <w:t>ПРОФЕСИОНАЛНА</w:t>
+            <w:t>ПРОФЕСИОНАЛНА ГИМНАЗИЯ ПО КОМПЮТЪРНО ПРОГРАМИРАНЕ И ИНОВАЦИИ</w:t>
           </w:r>
-          <w:proofErr w:type="spellEnd"/>
-          <w:r>
-            <w:rPr>
-              <w:rFonts w:ascii="Rubik" w:hAnsi="Rubik"/>
-              <w:b/>
-              <w:color w:val="0070C0"/>
-              <w:sz w:val="18"/>
-              <w:szCs w:val="18"/>
-            </w:rPr>
-            <w:t xml:space="preserve"> </w:t>
-          </w:r>
-          <w:proofErr w:type="spellStart"/>
-          <w:r>
-            <w:rPr>
-              <w:rFonts w:ascii="Rubik" w:hAnsi="Rubik"/>
-              <w:b/>
-              <w:color w:val="0070C0"/>
-              <w:sz w:val="18"/>
-              <w:szCs w:val="18"/>
-            </w:rPr>
-            <w:t>ГИМНАЗИЯ</w:t>
-          </w:r>
-          <w:proofErr w:type="spellEnd"/>
-          <w:r>
-            <w:rPr>
-              <w:rFonts w:ascii="Rubik" w:hAnsi="Rubik"/>
-              <w:b/>
-              <w:color w:val="0070C0"/>
-              <w:sz w:val="18"/>
-              <w:szCs w:val="18"/>
-            </w:rPr>
-            <w:t xml:space="preserve"> </w:t>
-          </w:r>
-          <w:proofErr w:type="spellStart"/>
-          <w:r>
-            <w:rPr>
-              <w:rFonts w:ascii="Rubik" w:hAnsi="Rubik"/>
-              <w:b/>
-              <w:color w:val="0070C0"/>
-              <w:sz w:val="18"/>
-              <w:szCs w:val="18"/>
-            </w:rPr>
-            <w:t>ПО</w:t>
-          </w:r>
-          <w:proofErr w:type="spellEnd"/>
-          <w:r>
-            <w:rPr>
-              <w:rFonts w:ascii="Rubik" w:hAnsi="Rubik"/>
-              <w:b/>
-              <w:color w:val="0070C0"/>
-              <w:sz w:val="18"/>
-              <w:szCs w:val="18"/>
-            </w:rPr>
-            <w:t xml:space="preserve"> </w:t>
-          </w:r>
-          <w:proofErr w:type="spellStart"/>
-          <w:r>
-            <w:rPr>
-              <w:rFonts w:ascii="Rubik" w:hAnsi="Rubik"/>
-              <w:b/>
-              <w:color w:val="0070C0"/>
-              <w:sz w:val="18"/>
-              <w:szCs w:val="18"/>
-            </w:rPr>
-            <w:t>КОМПЮТЪРНО</w:t>
-          </w:r>
-          <w:proofErr w:type="spellEnd"/>
-          <w:r>
-            <w:rPr>
-              <w:rFonts w:ascii="Rubik" w:hAnsi="Rubik"/>
-              <w:b/>
-              <w:color w:val="0070C0"/>
-              <w:sz w:val="18"/>
-              <w:szCs w:val="18"/>
-            </w:rPr>
-            <w:t xml:space="preserve"> </w:t>
-          </w:r>
-          <w:proofErr w:type="spellStart"/>
-          <w:r>
-            <w:rPr>
-              <w:rFonts w:ascii="Rubik" w:hAnsi="Rubik"/>
-              <w:b/>
-              <w:color w:val="0070C0"/>
-              <w:sz w:val="18"/>
-              <w:szCs w:val="18"/>
-            </w:rPr>
-            <w:t>ПРОГРАМИРАНЕ</w:t>
-          </w:r>
-          <w:proofErr w:type="spellEnd"/>
-          <w:r>
-            <w:rPr>
-              <w:rFonts w:ascii="Rubik" w:hAnsi="Rubik"/>
-              <w:b/>
-              <w:color w:val="0070C0"/>
-              <w:sz w:val="18"/>
-              <w:szCs w:val="18"/>
-            </w:rPr>
-            <w:t xml:space="preserve"> И </w:t>
-          </w:r>
-          <w:proofErr w:type="spellStart"/>
-          <w:r>
-            <w:rPr>
-              <w:rFonts w:ascii="Rubik" w:hAnsi="Rubik"/>
-              <w:b/>
-              <w:color w:val="0070C0"/>
-              <w:sz w:val="18"/>
-              <w:szCs w:val="18"/>
-            </w:rPr>
-            <w:t>ИНОВАЦИИ</w:t>
-          </w:r>
-          <w:proofErr w:type="spellEnd"/>
         </w:p>
       </w:tc>
     </w:tr>
@@ -3064,7 +2091,6 @@
         <w:szCs w:val="12"/>
       </w:rPr>
     </w:pPr>
-    <w:proofErr w:type="spellStart"/>
     <w:r>
       <w:rPr>
         <w:rFonts w:ascii="Rubik" w:hAnsi="Rubik"/>
@@ -3074,9 +2100,21 @@
         <w:sz w:val="12"/>
         <w:szCs w:val="12"/>
       </w:rPr>
-      <w:t>бул</w:t>
+      <w:t xml:space="preserve">бул. "Захари Стоянов", жк Меден рудник, 8009 Бургас,  </w:t>
     </w:r>
-    <w:proofErr w:type="spellEnd"/>
+    <w:hyperlink r:id="rId2" w:history="1">
+      <w:r>
+        <w:rPr>
+          <w:rStyle w:val="Hyperlink"/>
+          <w:rFonts w:ascii="Rubik" w:hAnsi="Rubik"/>
+          <w:b/>
+          <w:spacing w:val="40"/>
+          <w:sz w:val="12"/>
+          <w:szCs w:val="12"/>
+        </w:rPr>
+        <w:t>office@codingburgas.bg</w:t>
+      </w:r>
+    </w:hyperlink>
     <w:r>
       <w:rPr>
         <w:rFonts w:ascii="Rubik" w:hAnsi="Rubik"/>
@@ -3086,191 +2124,8 @@
         <w:sz w:val="12"/>
         <w:szCs w:val="12"/>
       </w:rPr>
-      <w:t>. "</w:t>
+      <w:t>, codingburgas.bg</w:t>
     </w:r>
-    <w:proofErr w:type="spellStart"/>
-    <w:r>
-      <w:rPr>
-        <w:rFonts w:ascii="Rubik" w:hAnsi="Rubik"/>
-        <w:b/>
-        <w:color w:val="000000"/>
-        <w:spacing w:val="40"/>
-        <w:sz w:val="12"/>
-        <w:szCs w:val="12"/>
-      </w:rPr>
-      <w:t>Захари</w:t>
-    </w:r>
-    <w:proofErr w:type="spellEnd"/>
-    <w:r>
-      <w:rPr>
-        <w:rFonts w:ascii="Rubik" w:hAnsi="Rubik"/>
-        <w:b/>
-        <w:color w:val="000000"/>
-        <w:spacing w:val="40"/>
-        <w:sz w:val="12"/>
-        <w:szCs w:val="12"/>
-      </w:rPr>
-      <w:t xml:space="preserve"> </w:t>
-    </w:r>
-    <w:proofErr w:type="spellStart"/>
-    <w:r>
-      <w:rPr>
-        <w:rFonts w:ascii="Rubik" w:hAnsi="Rubik"/>
-        <w:b/>
-        <w:color w:val="000000"/>
-        <w:spacing w:val="40"/>
-        <w:sz w:val="12"/>
-        <w:szCs w:val="12"/>
-      </w:rPr>
-      <w:t>Стоянов</w:t>
-    </w:r>
-    <w:proofErr w:type="spellEnd"/>
-    <w:r>
-      <w:rPr>
-        <w:rFonts w:ascii="Rubik" w:hAnsi="Rubik"/>
-        <w:b/>
-        <w:color w:val="000000"/>
-        <w:spacing w:val="40"/>
-        <w:sz w:val="12"/>
-        <w:szCs w:val="12"/>
-      </w:rPr>
-      <w:t xml:space="preserve">", </w:t>
-    </w:r>
-    <w:proofErr w:type="spellStart"/>
-    <w:r>
-      <w:rPr>
-        <w:rFonts w:ascii="Rubik" w:hAnsi="Rubik"/>
-        <w:b/>
-        <w:color w:val="000000"/>
-        <w:spacing w:val="40"/>
-        <w:sz w:val="12"/>
-        <w:szCs w:val="12"/>
-      </w:rPr>
-      <w:t>жк</w:t>
-    </w:r>
-    <w:proofErr w:type="spellEnd"/>
-    <w:r>
-      <w:rPr>
-        <w:rFonts w:ascii="Rubik" w:hAnsi="Rubik"/>
-        <w:b/>
-        <w:color w:val="000000"/>
-        <w:spacing w:val="40"/>
-        <w:sz w:val="12"/>
-        <w:szCs w:val="12"/>
-      </w:rPr>
-      <w:t xml:space="preserve"> </w:t>
-    </w:r>
-    <w:proofErr w:type="spellStart"/>
-    <w:r>
-      <w:rPr>
-        <w:rFonts w:ascii="Rubik" w:hAnsi="Rubik"/>
-        <w:b/>
-        <w:color w:val="000000"/>
-        <w:spacing w:val="40"/>
-        <w:sz w:val="12"/>
-        <w:szCs w:val="12"/>
-      </w:rPr>
-      <w:t>Меден</w:t>
-    </w:r>
-    <w:proofErr w:type="spellEnd"/>
-    <w:r>
-      <w:rPr>
-        <w:rFonts w:ascii="Rubik" w:hAnsi="Rubik"/>
-        <w:b/>
-        <w:color w:val="000000"/>
-        <w:spacing w:val="40"/>
-        <w:sz w:val="12"/>
-        <w:szCs w:val="12"/>
-      </w:rPr>
-      <w:t xml:space="preserve"> </w:t>
-    </w:r>
-    <w:proofErr w:type="spellStart"/>
-    <w:r>
-      <w:rPr>
-        <w:rFonts w:ascii="Rubik" w:hAnsi="Rubik"/>
-        <w:b/>
-        <w:color w:val="000000"/>
-        <w:spacing w:val="40"/>
-        <w:sz w:val="12"/>
-        <w:szCs w:val="12"/>
-      </w:rPr>
-      <w:t>рудник</w:t>
-    </w:r>
-    <w:proofErr w:type="spellEnd"/>
-    <w:r>
-      <w:rPr>
-        <w:rFonts w:ascii="Rubik" w:hAnsi="Rubik"/>
-        <w:b/>
-        <w:color w:val="000000"/>
-        <w:spacing w:val="40"/>
-        <w:sz w:val="12"/>
-        <w:szCs w:val="12"/>
-      </w:rPr>
-      <w:t xml:space="preserve">, 8009 </w:t>
-    </w:r>
-    <w:proofErr w:type="spellStart"/>
-    <w:r>
-      <w:rPr>
-        <w:rFonts w:ascii="Rubik" w:hAnsi="Rubik"/>
-        <w:b/>
-        <w:color w:val="000000"/>
-        <w:spacing w:val="40"/>
-        <w:sz w:val="12"/>
-        <w:szCs w:val="12"/>
-      </w:rPr>
-      <w:t>Бургас</w:t>
-    </w:r>
-    <w:proofErr w:type="spellEnd"/>
-    <w:r>
-      <w:rPr>
-        <w:rFonts w:ascii="Rubik" w:hAnsi="Rubik"/>
-        <w:b/>
-        <w:color w:val="000000"/>
-        <w:spacing w:val="40"/>
-        <w:sz w:val="12"/>
-        <w:szCs w:val="12"/>
-      </w:rPr>
-      <w:t xml:space="preserve">,  </w:t>
-    </w:r>
-    <w:hyperlink r:id="rId2" w:history="1">
-      <w:proofErr w:type="spellStart"/>
-      <w:r>
-        <w:rPr>
-          <w:rStyle w:val="Hyperlink"/>
-          <w:rFonts w:ascii="Rubik" w:hAnsi="Rubik"/>
-          <w:b/>
-          <w:spacing w:val="40"/>
-          <w:sz w:val="12"/>
-          <w:szCs w:val="12"/>
-        </w:rPr>
-        <w:t>office@codingburgas.bg</w:t>
-      </w:r>
-      <w:proofErr w:type="spellEnd"/>
-    </w:hyperlink>
-    <w:r>
-      <w:rPr>
-        <w:rFonts w:ascii="Rubik" w:hAnsi="Rubik"/>
-        <w:b/>
-        <w:color w:val="000000"/>
-        <w:spacing w:val="40"/>
-        <w:sz w:val="12"/>
-        <w:szCs w:val="12"/>
-      </w:rPr>
-      <w:t xml:space="preserve">, </w:t>
-    </w:r>
-    <w:proofErr w:type="spellStart"/>
-    <w:r>
-      <w:rPr>
-        <w:rFonts w:ascii="Rubik" w:hAnsi="Rubik"/>
-        <w:b/>
-        <w:color w:val="000000"/>
-        <w:spacing w:val="40"/>
-        <w:sz w:val="12"/>
-        <w:szCs w:val="12"/>
-      </w:rPr>
-      <w:t>codingburgas.bg</w:t>
-    </w:r>
-    <w:proofErr w:type="spellEnd"/>
   </w:p>
   <w:p>
     <w:pPr>
@@ -3364,7 +2219,7 @@
             </wp:anchor>
           </w:drawing>
         </mc:Choice>
-        <mc:Fallback xmlns:a="http://schemas.openxmlformats.org/drawingml/2006/main" xmlns:pic="http://schemas.openxmlformats.org/drawingml/2006/picture" xmlns:a14="http://schemas.microsoft.com/office/drawing/2010/main">
+        <mc:Fallback xmlns:a14="http://schemas.microsoft.com/office/drawing/2010/main" xmlns:pic="http://schemas.openxmlformats.org/drawingml/2006/picture" xmlns:a="http://schemas.openxmlformats.org/drawingml/2006/main">
           <w:pict>
             <v:shapetype id="_x0000_t202" coordsize="21600,21600" o:spt="202" path="m,l,21600r21600,l21600,xe" w14:anchorId="4A766381">
               <v:stroke joinstyle="miter"/>
@@ -7091,6 +5946,27 @@
 </file>
 
 <file path=customXml/item1.xml><?xml version="1.0" encoding="utf-8"?>
+<b:Sources xmlns:b="http://schemas.openxmlformats.org/officeDocument/2006/bibliography" xmlns="http://schemas.openxmlformats.org/officeDocument/2006/bibliography" SelectedStyle="\APA.XSL" StyleName="APA"/>
+</file>
+
+<file path=customXml/item2.xml><?xml version="1.0" encoding="utf-8"?>
+<?mso-contentType ?>
+<FormTemplates xmlns="http://schemas.microsoft.com/sharepoint/v3/contenttype/forms">
+  <Display>DocumentLibraryForm</Display>
+  <Edit>DocumentLibraryForm</Edit>
+  <New>DocumentLibraryForm</New>
+</FormTemplates>
+</file>
+
+<file path=customXml/item3.xml><?xml version="1.0" encoding="utf-8"?>
+<p:properties xmlns:p="http://schemas.microsoft.com/office/2006/metadata/properties" xmlns:xsi="http://www.w3.org/2001/XMLSchema-instance" xmlns:pc="http://schemas.microsoft.com/office/infopath/2007/PartnerControls">
+  <documentManagement>
+    <_activity xmlns="ccce0f97-798d-4941-885e-655b384512fb" xsi:nil="true"/>
+  </documentManagement>
+</p:properties>
+</file>
+
+<file path=customXml/item4.xml><?xml version="1.0" encoding="utf-8"?>
 <ct:contentTypeSchema xmlns:ct="http://schemas.microsoft.com/office/2006/metadata/contentType" xmlns:ma="http://schemas.microsoft.com/office/2006/metadata/properties/metaAttributes" ct:_="" ma:_="" ma:contentTypeName="Документ" ma:contentTypeID="0x01010011DB5601E04B70489BB6BB70107EA7B6" ma:contentTypeVersion="18" ma:contentTypeDescription="Създаване на нов документ" ma:contentTypeScope="" ma:versionID="9384804b8ddfed376f535ab6048cc855">
   <xsd:schema xmlns:xsd="http://www.w3.org/2001/XMLSchema" xmlns:xs="http://www.w3.org/2001/XMLSchema" xmlns:p="http://schemas.microsoft.com/office/2006/metadata/properties" xmlns:ns3="ccce0f97-798d-4941-885e-655b384512fb" xmlns:ns4="6906c00f-48fa-4534-b867-aac74ec44618" targetNamespace="http://schemas.microsoft.com/office/2006/metadata/properties" ma:root="true" ma:fieldsID="ab67493e6a11c9d9f398e17881965549" ns3:_="" ns4:_="">
     <xsd:import namespace="ccce0f97-798d-4941-885e-655b384512fb"/>
@@ -7343,28 +6219,33 @@
 </ct:contentTypeSchema>
 </file>
 
-<file path=customXml/item2.xml><?xml version="1.0" encoding="utf-8"?>
-<p:properties xmlns:p="http://schemas.microsoft.com/office/2006/metadata/properties" xmlns:xsi="http://www.w3.org/2001/XMLSchema-instance" xmlns:pc="http://schemas.microsoft.com/office/infopath/2007/PartnerControls">
-  <documentManagement>
-    <_activity xmlns="ccce0f97-798d-4941-885e-655b384512fb" xsi:nil="true"/>
-  </documentManagement>
-</p:properties>
+<file path=customXml/itemProps1.xml><?xml version="1.0" encoding="utf-8"?>
+<ds:datastoreItem xmlns:ds="http://schemas.openxmlformats.org/officeDocument/2006/customXml" ds:itemID="{D805E954-AD4A-46DB-B8DC-CA4FD59307B5}">
+  <ds:schemaRefs>
+    <ds:schemaRef ds:uri="http://schemas.openxmlformats.org/officeDocument/2006/bibliography"/>
+  </ds:schemaRefs>
+</ds:datastoreItem>
 </file>
 
-<file path=customXml/item3.xml><?xml version="1.0" encoding="utf-8"?>
-<?mso-contentType ?>
-<FormTemplates xmlns="http://schemas.microsoft.com/sharepoint/v3/contenttype/forms">
-  <Display>DocumentLibraryForm</Display>
-  <Edit>DocumentLibraryForm</Edit>
-  <New>DocumentLibraryForm</New>
-</FormTemplates>
+<file path=customXml/itemProps2.xml><?xml version="1.0" encoding="utf-8"?>
+<ds:datastoreItem xmlns:ds="http://schemas.openxmlformats.org/officeDocument/2006/customXml" ds:itemID="{8C8FEC04-8FE9-4670-91B9-8BD59412A0C7}">
+  <ds:schemaRefs>
+    <ds:schemaRef ds:uri="http://schemas.microsoft.com/sharepoint/v3/contenttype/forms"/>
+  </ds:schemaRefs>
+</ds:datastoreItem>
 </file>
 
-<file path=customXml/item4.xml><?xml version="1.0" encoding="utf-8"?>
-<b:Sources xmlns:b="http://schemas.openxmlformats.org/officeDocument/2006/bibliography" xmlns="http://schemas.openxmlformats.org/officeDocument/2006/bibliography" SelectedStyle="\APA.XSL" StyleName="APA"/>
+<file path=customXml/itemProps3.xml><?xml version="1.0" encoding="utf-8"?>
+<ds:datastoreItem xmlns:ds="http://schemas.openxmlformats.org/officeDocument/2006/customXml" ds:itemID="{61B60520-492E-4C7D-8A2A-DDEE35C31E21}">
+  <ds:schemaRefs>
+    <ds:schemaRef ds:uri="http://schemas.microsoft.com/office/2006/metadata/properties"/>
+    <ds:schemaRef ds:uri="http://schemas.microsoft.com/office/infopath/2007/PartnerControls"/>
+    <ds:schemaRef ds:uri="ccce0f97-798d-4941-885e-655b384512fb"/>
+  </ds:schemaRefs>
+</ds:datastoreItem>
 </file>
 
-<file path=customXml/itemProps1.xml><?xml version="1.0" encoding="utf-8"?>
+<file path=customXml/itemProps4.xml><?xml version="1.0" encoding="utf-8"?>
 <ds:datastoreItem xmlns:ds="http://schemas.openxmlformats.org/officeDocument/2006/customXml" ds:itemID="{D9335E62-508D-4390-BEDB-4A58FC49BAA1}">
   <ds:schemaRefs>
     <ds:schemaRef ds:uri="http://schemas.microsoft.com/office/2006/metadata/contentType"/>
@@ -7381,30 +6262,4 @@
     <ds:schemaRef ds:uri="http://schemas.microsoft.com/internal/obd"/>
   </ds:schemaRefs>
 </ds:datastoreItem>
-</file>
-
-<file path=customXml/itemProps2.xml><?xml version="1.0" encoding="utf-8"?>
-<ds:datastoreItem xmlns:ds="http://schemas.openxmlformats.org/officeDocument/2006/customXml" ds:itemID="{61B60520-492E-4C7D-8A2A-DDEE35C31E21}">
-  <ds:schemaRefs>
-    <ds:schemaRef ds:uri="http://schemas.microsoft.com/office/2006/metadata/properties"/>
-    <ds:schemaRef ds:uri="http://schemas.microsoft.com/office/infopath/2007/PartnerControls"/>
-    <ds:schemaRef ds:uri="ccce0f97-798d-4941-885e-655b384512fb"/>
-  </ds:schemaRefs>
-</ds:datastoreItem>
-</file>
-
-<file path=customXml/itemProps3.xml><?xml version="1.0" encoding="utf-8"?>
-<ds:datastoreItem xmlns:ds="http://schemas.openxmlformats.org/officeDocument/2006/customXml" ds:itemID="{8C8FEC04-8FE9-4670-91B9-8BD59412A0C7}">
-  <ds:schemaRefs>
-    <ds:schemaRef ds:uri="http://schemas.microsoft.com/sharepoint/v3/contenttype/forms"/>
-  </ds:schemaRefs>
-</ds:datastoreItem>
-</file>
-
-<file path=customXml/itemProps4.xml><?xml version="1.0" encoding="utf-8"?>
-<ds:datastoreItem xmlns:ds="http://schemas.openxmlformats.org/officeDocument/2006/customXml" ds:itemID="{D805E954-AD4A-46DB-B8DC-CA4FD59307B5}">
-  <ds:schemaRefs>
-    <ds:schemaRef ds:uri="http://schemas.openxmlformats.org/officeDocument/2006/bibliography"/>
-  </ds:schemaRefs>
-</ds:datastoreItem>
 </file>
</xml_diff>